<commit_message>
Se cambia un verbo mal utilizado en un paso que afecta los casos de uso del 3 al 8. Se pasa a limpio la primera versión diagrama de estados.
</commit_message>
<xml_diff>
--- a/Conceptos Avanzados Ingenieria Software/TSP/Ciclo I/SRS/EF-3 Contar LOCS programa modificado.docx
+++ b/Conceptos Avanzados Ingenieria Software/TSP/Ciclo I/SRS/EF-3 Contar LOCS programa modificado.docx
@@ -722,8 +722,6 @@
               </w:rPr>
               <w:t>Referirse a</w:t>
             </w:r>
-            <w:bookmarkStart w:id="0" w:name="_GoBack"/>
-            <w:bookmarkEnd w:id="0"/>
             <w:r>
               <w:rPr>
                 <w:sz w:val="20"/>
@@ -2484,7 +2482,25 @@
                 <w:szCs w:val="20"/>
                 <w:lang w:val="es-CO"/>
               </w:rPr>
-              <w:t>El sistema indica la cantidad de locs agregados, borrados y totales del programa.</w:t>
+              <w:t xml:space="preserve">El sistema </w:t>
+            </w:r>
+            <w:r>
+              <w:rPr>
+                <w:sz w:val="20"/>
+                <w:szCs w:val="20"/>
+                <w:lang w:val="es-CO"/>
+              </w:rPr>
+              <w:t xml:space="preserve">almacena </w:t>
+            </w:r>
+            <w:bookmarkStart w:id="0" w:name="_GoBack"/>
+            <w:bookmarkEnd w:id="0"/>
+            <w:r>
+              <w:rPr>
+                <w:sz w:val="20"/>
+                <w:szCs w:val="20"/>
+                <w:lang w:val="es-CO"/>
+              </w:rPr>
+              <w:t xml:space="preserve"> la cantidad de locs agregados, borrados y totales del programa.</w:t>
             </w:r>
           </w:p>
         </w:tc>

</xml_diff>